<commit_message>
Print president search tags
</commit_message>
<xml_diff>
--- a/user_manual.docx
+++ b/user_manual.docx
@@ -448,6 +448,53 @@
         </w:tc>
       </w:tr>
       <w:tr>
+        <w:tc>
+          <w:tcPr>
+            <w:tcW w:w="1133" w:type="dxa"/>
+            <w:tcBorders>
+              <w:top w:val="single" w:sz="4" w:space="0" w:color="auto"/>
+              <w:left w:val="single" w:sz="4" w:space="0" w:color="auto"/>
+              <w:bottom w:val="single" w:sz="4" w:space="0" w:color="auto"/>
+              <w:right w:val="single" w:sz="4" w:space="0" w:color="auto"/>
+            </w:tcBorders>
+            <w:shd w:val="clear" w:color="auto" w:fill="A6A6A6" w:themeFill="background1" w:themeFillShade="A6"/>
+          </w:tcPr>
+          <w:p>
+            <w:pPr>
+              <w:jc w:val="center"/>
+              <w:rPr>
+                <w:b/>
+                <w:bCs/>
+                <w:sz w:val="32"/>
+                <w:szCs w:val="32"/>
+              </w:rPr>
+            </w:pPr>
+            <w:r>
+              <w:rPr>
+                <w:b/>
+                <w:bCs/>
+                <w:sz w:val="32"/>
+                <w:szCs w:val="32"/>
+              </w:rPr>
+              <w:t>F</w:t>
+            </w:r>
+          </w:p>
+        </w:tc>
+        <w:tc>
+          <w:tcPr>
+            <w:tcW w:w="8222" w:type="dxa"/>
+            <w:tcBorders>
+              <w:left w:val="single" w:sz="4" w:space="0" w:color="auto"/>
+            </w:tcBorders>
+          </w:tcPr>
+          <w:p>
+            <w:r>
+              <w:t>Full screen biography video</w:t>
+            </w:r>
+          </w:p>
+        </w:tc>
+      </w:tr>
+      <w:tr>
         <w:trPr>
           <w:trHeight w:val="70"/>
         </w:trPr>
@@ -713,10 +760,7 @@
                               <w:jc w:val="center"/>
                             </w:pPr>
                             <w:r>
-                              <w:t>Previous</w:t>
-                            </w:r>
-                            <w:r>
-                              <w:t xml:space="preserve"> President</w:t>
+                              <w:t>Previous President</w:t>
                             </w:r>
                           </w:p>
                         </w:txbxContent>
@@ -836,7 +880,6 @@
           <w:sz w:val="48"/>
           <w:szCs w:val="48"/>
         </w:rPr>
-        <w:lastRenderedPageBreak/>
         <w:t>User Interface</w:t>
       </w:r>
     </w:p>
@@ -910,21 +953,7 @@
                                 <w:sz w:val="18"/>
                                 <w:szCs w:val="18"/>
                               </w:rPr>
-                              <w:t xml:space="preserve">Clicking on a president picture with the </w:t>
-                            </w:r>
-                            <w:r>
-                              <w:rPr>
-                                <w:sz w:val="18"/>
-                                <w:szCs w:val="18"/>
-                              </w:rPr>
-                              <w:t xml:space="preserve">left </w:t>
-                            </w:r>
-                            <w:r>
-                              <w:rPr>
-                                <w:sz w:val="18"/>
-                                <w:szCs w:val="18"/>
-                              </w:rPr>
-                              <w:t>mouse button with switch to that president</w:t>
+                              <w:t>Clicking on a president picture with the left mouse button with switch to that president</w:t>
                             </w:r>
                           </w:p>
                         </w:txbxContent>
@@ -1053,6 +1082,7 @@
       </w:r>
       <w:r>
         <w:rPr>
+          <w:noProof/>
           <w:sz w:val="36"/>
           <w:szCs w:val="36"/>
         </w:rPr>

</xml_diff>